<commit_message>
criando o CostumerController e aplicando seus endpoints para CRUD
</commit_message>
<xml_diff>
--- a/Documentation.docx
+++ b/Documentation.docx
@@ -9,6 +9,9 @@
     </w:p>
     <w:p>
       <w:r>
+        <w:rPr>
+          <w:noProof/>
+        </w:rPr>
         <w:drawing>
           <wp:inline distT="0" distB="0" distL="0" distR="0" wp14:anchorId="3AC4DDF5" wp14:editId="165D2FF7">
             <wp:extent cx="5400040" cy="3670300"/>
@@ -74,7 +77,10 @@
     <w:p/>
     <w:p>
       <w:r>
-        <w:t>Agora vou criar a configuração com o banco de dados, usando o MYSQL</w:t>
+        <w:t xml:space="preserve">Agora vou criar a configuração com o banco de dados, usando o </w:t>
+      </w:r>
+      <w:r>
+        <w:t>SQL Server</w:t>
       </w:r>
     </w:p>
     <w:p>
@@ -91,8 +97,13 @@
         <w:t>s</w:t>
       </w:r>
       <w:r>
-        <w:t xml:space="preserve"> nuget</w:t>
-      </w:r>
+        <w:t xml:space="preserve"> </w:t>
+      </w:r>
+      <w:proofErr w:type="spellStart"/>
+      <w:r>
+        <w:t>nuget</w:t>
+      </w:r>
+      <w:proofErr w:type="spellEnd"/>
       <w:r>
         <w:t xml:space="preserve"> </w:t>
       </w:r>
@@ -102,91 +113,102 @@
         <w:pStyle w:val="PargrafodaLista"/>
         <w:numPr>
           <w:ilvl w:val="0"/>
-          <w:numId w:val="1"/>
+          <w:numId w:val="2"/>
         </w:numPr>
       </w:pPr>
-      <w:r>
-        <w:t>Microsoft.</w:t>
-      </w:r>
-      <w:r>
-        <w:t>EntityFrameworkCore</w:t>
-      </w:r>
-      <w:r>
-        <w:t xml:space="preserve"> </w:t>
-      </w:r>
+      <w:proofErr w:type="spellStart"/>
+      <w:r>
+        <w:t>Microsoft.EntityFrameworkCore</w:t>
+      </w:r>
+      <w:proofErr w:type="spellEnd"/>
     </w:p>
     <w:p>
       <w:pPr>
         <w:pStyle w:val="PargrafodaLista"/>
         <w:numPr>
           <w:ilvl w:val="0"/>
-          <w:numId w:val="1"/>
+          <w:numId w:val="2"/>
         </w:numPr>
       </w:pPr>
-      <w:r>
-        <w:t>Microsoft.EntityFrameworkCore.Design</w:t>
-      </w:r>
+      <w:proofErr w:type="spellStart"/>
+      <w:r>
+        <w:t>Microsoft.EntityFrameworkCore.SqlServer</w:t>
+      </w:r>
+      <w:proofErr w:type="spellEnd"/>
     </w:p>
     <w:p>
       <w:pPr>
         <w:pStyle w:val="PargrafodaLista"/>
         <w:numPr>
           <w:ilvl w:val="0"/>
-          <w:numId w:val="1"/>
+          <w:numId w:val="2"/>
         </w:numPr>
       </w:pPr>
-      <w:r>
-        <w:t>Microsoft.EntityFrameworkCore.Tools</w:t>
-      </w:r>
+      <w:proofErr w:type="spellStart"/>
+      <w:r>
+        <w:t>Microsoft.EntityFrameworkCore.Design</w:t>
+      </w:r>
+      <w:proofErr w:type="spellEnd"/>
     </w:p>
     <w:p>
       <w:pPr>
         <w:pStyle w:val="PargrafodaLista"/>
         <w:numPr>
           <w:ilvl w:val="0"/>
-          <w:numId w:val="1"/>
+          <w:numId w:val="2"/>
         </w:numPr>
       </w:pPr>
-      <w:r>
-        <w:t>Pomelo.EntityFrameworkCore.MySql</w:t>
-      </w:r>
-    </w:p>
-    <w:p>
-      <w:r>
-        <w:t>Todos referenciado a versão 8, ou a versão atual, do .NET</w:t>
+      <w:proofErr w:type="spellStart"/>
+      <w:r>
+        <w:t>Microsoft.EntityFrameworkCore.Tools</w:t>
+      </w:r>
+      <w:r>
+        <w:t>Todos</w:t>
+      </w:r>
+      <w:proofErr w:type="spellEnd"/>
+      <w:r>
+        <w:t xml:space="preserve"> </w:t>
+      </w:r>
+    </w:p>
+    <w:p>
+      <w:r>
+        <w:t>referenciado a versão 8, ou a versão atual, do .NET</w:t>
       </w:r>
     </w:p>
     <w:p>
       <w:pPr>
         <w:pStyle w:val="PargrafodaLista"/>
       </w:pPr>
-    </w:p>
-    <w:p>
-      <w:r>
-        <w:t>Criei o banco de dados – crmdb – no MySQL, e agora vou criar as tabelas usando o Entity Framework</w:t>
-      </w:r>
     </w:p>
     <w:p/>
     <w:p/>
-    <w:p/>
-    <w:p/>
-    <w:p/>
-    <w:p/>
-    <w:p>
-      <w:r>
+    <w:p>
+      <w:r>
+        <w:lastRenderedPageBreak/>
         <w:t>C</w:t>
       </w:r>
       <w:r>
-        <w:t xml:space="preserve"> a pasta Context e criei uma classe “DBContext”</w:t>
+        <w:t xml:space="preserve">riei </w:t>
+      </w:r>
+      <w:r>
+        <w:t xml:space="preserve">a pasta </w:t>
+      </w:r>
+      <w:proofErr w:type="spellStart"/>
+      <w:r>
+        <w:t>Context</w:t>
+      </w:r>
+      <w:proofErr w:type="spellEnd"/>
+      <w:r>
+        <w:t xml:space="preserve"> e criei uma classe “DBContext”</w:t>
       </w:r>
     </w:p>
     <w:p>
       <w:r>
         <w:drawing>
-          <wp:inline distT="0" distB="0" distL="0" distR="0" wp14:anchorId="2B8E82DF" wp14:editId="37E4CF5F">
-            <wp:extent cx="5400040" cy="2463165"/>
+          <wp:inline distT="0" distB="0" distL="0" distR="0" wp14:anchorId="64A0CA72" wp14:editId="79E90EBA">
+            <wp:extent cx="6350635" cy="3019245"/>
             <wp:effectExtent l="0" t="0" r="0" b="0"/>
-            <wp:docPr id="131374137" name="Imagem 1" descr="Interface gráfica do usuário, Texto, Aplicativo, Email&#10;&#10;O conteúdo gerado por IA pode estar incorreto."/>
+            <wp:docPr id="985972972" name="Imagem 1" descr="Interface gráfica do usuário, Texto, Aplicativo&#10;&#10;O conteúdo gerado por IA pode estar incorreto."/>
             <wp:cNvGraphicFramePr>
               <a:graphicFrameLocks xmlns:a="http://schemas.openxmlformats.org/drawingml/2006/main" noChangeAspect="1"/>
             </wp:cNvGraphicFramePr>
@@ -194,7 +216,7 @@
               <a:graphicData uri="http://schemas.openxmlformats.org/drawingml/2006/picture">
                 <pic:pic xmlns:pic="http://schemas.openxmlformats.org/drawingml/2006/picture">
                   <pic:nvPicPr>
-                    <pic:cNvPr id="131374137" name="Imagem 1" descr="Interface gráfica do usuário, Texto, Aplicativo, Email&#10;&#10;O conteúdo gerado por IA pode estar incorreto."/>
+                    <pic:cNvPr id="985972972" name="Imagem 1" descr="Interface gráfica do usuário, Texto, Aplicativo&#10;&#10;O conteúdo gerado por IA pode estar incorreto."/>
                     <pic:cNvPicPr/>
                   </pic:nvPicPr>
                   <pic:blipFill>
@@ -206,7 +228,7 @@
                   <pic:spPr>
                     <a:xfrm>
                       <a:off x="0" y="0"/>
-                      <a:ext cx="5400040" cy="2463165"/>
+                      <a:ext cx="6387332" cy="3036692"/>
                     </a:xfrm>
                     <a:prstGeom prst="rect">
                       <a:avLst/>
@@ -229,6 +251,11 @@
         <w:t>E a primeira linha configura o acesso ao banco de dados</w:t>
       </w:r>
     </w:p>
+    <w:p>
+      <w:r>
+        <w:t>E o método OnModelCreating faz com que o decimal seja aceito</w:t>
+      </w:r>
+    </w:p>
     <w:p/>
     <w:p>
       <w:pPr>
@@ -236,38 +263,105 @@
           <w:lang w:val="en-US"/>
         </w:rPr>
       </w:pPr>
-      <w:r>
-        <w:rPr>
-          <w:lang w:val="en-US"/>
-        </w:rPr>
-        <w:t>Configuro o  APPSETTINGS.JSON</w:t>
-      </w:r>
-    </w:p>
-    <w:p>
-      <w:pPr>
-        <w:rPr>
-          <w:lang w:val="en-US"/>
-        </w:rPr>
-      </w:pPr>
-      <w:r>
-        <w:rPr>
-          <w:lang w:val="en-US"/>
-        </w:rPr>
-        <w:t>"ConnectionStrings": {</w:t>
-      </w:r>
-    </w:p>
-    <w:p>
-      <w:pPr>
-        <w:rPr>
-          <w:lang w:val="en-US"/>
-        </w:rPr>
-      </w:pPr>
-      <w:r>
-        <w:rPr>
-          <w:lang w:val="en-US"/>
-        </w:rPr>
-        <w:t xml:space="preserve">  "DefaultConnection": "Server=localhost;Database=crmdb;User=root;Password=C@scao21;"</w:t>
-      </w:r>
+      <w:proofErr w:type="spellStart"/>
+      <w:r>
+        <w:rPr>
+          <w:lang w:val="en-US"/>
+        </w:rPr>
+        <w:t>Configuro</w:t>
+      </w:r>
+      <w:proofErr w:type="spellEnd"/>
+      <w:r>
+        <w:rPr>
+          <w:lang w:val="en-US"/>
+        </w:rPr>
+        <w:t xml:space="preserve"> </w:t>
+      </w:r>
+      <w:proofErr w:type="gramStart"/>
+      <w:r>
+        <w:rPr>
+          <w:lang w:val="en-US"/>
+        </w:rPr>
+        <w:t xml:space="preserve">o </w:t>
+      </w:r>
+      <w:proofErr w:type="gramEnd"/>
+      <w:r>
+        <w:rPr>
+          <w:lang w:val="en-US"/>
+        </w:rPr>
+        <w:t xml:space="preserve"> APPSETTINGS.JSON</w:t>
+      </w:r>
+    </w:p>
+    <w:p>
+      <w:pPr>
+        <w:rPr>
+          <w:lang w:val="en-US"/>
+        </w:rPr>
+      </w:pPr>
+      <w:r>
+        <w:rPr>
+          <w:lang w:val="en-US"/>
+        </w:rPr>
+        <w:t>"</w:t>
+      </w:r>
+      <w:proofErr w:type="spellStart"/>
+      <w:r>
+        <w:rPr>
+          <w:lang w:val="en-US"/>
+        </w:rPr>
+        <w:t>ConnectionStrings</w:t>
+      </w:r>
+      <w:proofErr w:type="spellEnd"/>
+      <w:r>
+        <w:rPr>
+          <w:lang w:val="en-US"/>
+        </w:rPr>
+        <w:t>": {</w:t>
+      </w:r>
+    </w:p>
+    <w:p>
+      <w:pPr>
+        <w:rPr>
+          <w:lang w:val="en-US"/>
+        </w:rPr>
+      </w:pPr>
+      <w:r>
+        <w:rPr>
+          <w:lang w:val="en-US"/>
+        </w:rPr>
+        <w:t xml:space="preserve">  "DefaultConnection": "</w:t>
+      </w:r>
+      <w:r>
+        <w:rPr>
+          <w:rFonts w:ascii="Cascadia Mono" w:hAnsi="Cascadia Mono" w:cs="Cascadia Mono"/>
+          <w:color w:val="A31515"/>
+          <w:kern w:val="0"/>
+          <w:sz w:val="19"/>
+          <w:szCs w:val="19"/>
+          <w:lang w:val="en-US"/>
+        </w:rPr>
+        <w:t xml:space="preserve"> </w:t>
+      </w:r>
+      <w:r>
+        <w:rPr>
+          <w:lang w:val="en-US"/>
+        </w:rPr>
+        <w:t>Server=DESKTOP-JQPMJAU\\SQLEXPRESS;Database=databasecrm;Trusted_Connection=True;TrustServerCertificate=True</w:t>
+      </w:r>
+      <w:proofErr w:type="gramStart"/>
+      <w:r>
+        <w:rPr>
+          <w:lang w:val="en-US"/>
+        </w:rPr>
+        <w:t>;</w:t>
+      </w:r>
+      <w:r>
+        <w:rPr>
+          <w:lang w:val="en-US"/>
+        </w:rPr>
+        <w:t>;</w:t>
+      </w:r>
+      <w:proofErr w:type="gramEnd"/>
     </w:p>
     <w:p>
       <w:r>
@@ -280,21 +374,21 @@
     <w:p/>
     <w:p/>
     <w:p/>
-    <w:p>
-      <w:r>
-        <w:t>PROGRAM.CS</w:t>
-      </w:r>
-      <w:r>
-        <w:t xml:space="preserve"> adicionar a configuração do banco de dados</w:t>
+    <w:p/>
+    <w:p/>
+    <w:p>
+      <w:r>
+        <w:lastRenderedPageBreak/>
+        <w:t>Configurar a String de conexão no PROGRAM.CS</w:t>
       </w:r>
     </w:p>
     <w:p>
       <w:r>
         <w:drawing>
-          <wp:inline distT="0" distB="0" distL="0" distR="0" wp14:anchorId="368A6B0B" wp14:editId="3A2DF7FB">
-            <wp:extent cx="6149002" cy="1854679"/>
-            <wp:effectExtent l="0" t="0" r="4445" b="0"/>
-            <wp:docPr id="1744376970" name="Imagem 1" descr="Interface gráfica do usuário, Texto, Aplicativo&#10;&#10;O conteúdo gerado por IA pode estar incorreto."/>
+          <wp:inline distT="0" distB="0" distL="0" distR="0" wp14:anchorId="3CD97CFE" wp14:editId="0620C41D">
+            <wp:extent cx="6135006" cy="1216324"/>
+            <wp:effectExtent l="0" t="0" r="0" b="3175"/>
+            <wp:docPr id="29480934" name="Imagem 1" descr="Interface gráfica do usuário, Texto&#10;&#10;O conteúdo gerado por IA pode estar incorreto."/>
             <wp:cNvGraphicFramePr>
               <a:graphicFrameLocks xmlns:a="http://schemas.openxmlformats.org/drawingml/2006/main" noChangeAspect="1"/>
             </wp:cNvGraphicFramePr>
@@ -302,7 +396,7 @@
               <a:graphicData uri="http://schemas.openxmlformats.org/drawingml/2006/picture">
                 <pic:pic xmlns:pic="http://schemas.openxmlformats.org/drawingml/2006/picture">
                   <pic:nvPicPr>
-                    <pic:cNvPr id="1744376970" name="Imagem 1" descr="Interface gráfica do usuário, Texto, Aplicativo&#10;&#10;O conteúdo gerado por IA pode estar incorreto."/>
+                    <pic:cNvPr id="29480934" name="Imagem 1" descr="Interface gráfica do usuário, Texto&#10;&#10;O conteúdo gerado por IA pode estar incorreto."/>
                     <pic:cNvPicPr/>
                   </pic:nvPicPr>
                   <pic:blipFill>
@@ -314,7 +408,7 @@
                   <pic:spPr>
                     <a:xfrm>
                       <a:off x="0" y="0"/>
-                      <a:ext cx="6156235" cy="1856861"/>
+                      <a:ext cx="6151317" cy="1219558"/>
                     </a:xfrm>
                     <a:prstGeom prst="rect">
                       <a:avLst/>
@@ -328,6 +422,250 @@
       </w:r>
     </w:p>
     <w:p/>
+    <w:p>
+      <w:r>
+        <w:t xml:space="preserve">Agora crie as migrações </w:t>
+      </w:r>
+    </w:p>
+    <w:p>
+      <w:pPr>
+        <w:rPr>
+          <w:lang w:val="en-US"/>
+        </w:rPr>
+      </w:pPr>
+      <w:r>
+        <w:rPr>
+          <w:lang w:val="en-US"/>
+        </w:rPr>
+        <w:t xml:space="preserve">dotnet </w:t>
+      </w:r>
+      <w:proofErr w:type="spellStart"/>
+      <w:r>
+        <w:rPr>
+          <w:lang w:val="en-US"/>
+        </w:rPr>
+        <w:t>ef</w:t>
+      </w:r>
+      <w:proofErr w:type="spellEnd"/>
+      <w:r>
+        <w:rPr>
+          <w:lang w:val="en-US"/>
+        </w:rPr>
+        <w:t xml:space="preserve"> migrations add </w:t>
+      </w:r>
+      <w:proofErr w:type="spellStart"/>
+      <w:r>
+        <w:rPr>
+          <w:lang w:val="en-US"/>
+        </w:rPr>
+        <w:t>InitialCreate</w:t>
+      </w:r>
+      <w:proofErr w:type="spellEnd"/>
+      <w:r>
+        <w:rPr>
+          <w:lang w:val="en-US"/>
+        </w:rPr>
+        <w:t xml:space="preserve"> -&gt; Vai </w:t>
+      </w:r>
+      <w:proofErr w:type="spellStart"/>
+      <w:r>
+        <w:rPr>
+          <w:lang w:val="en-US"/>
+        </w:rPr>
+        <w:t>criar</w:t>
+      </w:r>
+      <w:proofErr w:type="spellEnd"/>
+      <w:r>
+        <w:rPr>
+          <w:lang w:val="en-US"/>
+        </w:rPr>
+        <w:t xml:space="preserve"> as migrations</w:t>
+      </w:r>
+    </w:p>
+    <w:p>
+      <w:pPr>
+        <w:rPr>
+          <w:lang w:val="en-US"/>
+        </w:rPr>
+      </w:pPr>
+      <w:r>
+        <w:rPr>
+          <w:lang w:val="en-US"/>
+        </w:rPr>
+        <w:t xml:space="preserve">dotnet </w:t>
+      </w:r>
+      <w:proofErr w:type="spellStart"/>
+      <w:r>
+        <w:rPr>
+          <w:lang w:val="en-US"/>
+        </w:rPr>
+        <w:t>ef</w:t>
+      </w:r>
+      <w:proofErr w:type="spellEnd"/>
+      <w:r>
+        <w:rPr>
+          <w:lang w:val="en-US"/>
+        </w:rPr>
+        <w:t xml:space="preserve"> database update</w:t>
+      </w:r>
+      <w:r>
+        <w:rPr>
+          <w:lang w:val="en-US"/>
+        </w:rPr>
+        <w:t xml:space="preserve"> -&gt; </w:t>
+      </w:r>
+      <w:proofErr w:type="spellStart"/>
+      <w:r>
+        <w:rPr>
+          <w:lang w:val="en-US"/>
+        </w:rPr>
+        <w:t>Instanciar</w:t>
+      </w:r>
+      <w:proofErr w:type="spellEnd"/>
+      <w:r>
+        <w:rPr>
+          <w:lang w:val="en-US"/>
+        </w:rPr>
+        <w:t xml:space="preserve"> as migrations</w:t>
+      </w:r>
+    </w:p>
+    <w:p>
+      <w:pPr>
+        <w:rPr>
+          <w:lang w:val="en-US"/>
+        </w:rPr>
+      </w:pPr>
+    </w:p>
+    <w:p>
+      <w:r>
+        <w:t>Implementei o SWAGGER (</w:t>
+      </w:r>
+      <w:r>
+        <w:t>olhar documentação deles)</w:t>
+      </w:r>
+    </w:p>
+    <w:p>
+      <w:r>
+        <w:t xml:space="preserve">Baixei o pacote -&gt; </w:t>
+      </w:r>
+      <w:proofErr w:type="spellStart"/>
+      <w:r>
+        <w:t>Swashbuckle</w:t>
+      </w:r>
+      <w:proofErr w:type="spellEnd"/>
+      <w:r>
+        <w:t xml:space="preserve">. </w:t>
+      </w:r>
+      <w:proofErr w:type="spellStart"/>
+      <w:r>
+        <w:t>AspNetCore</w:t>
+      </w:r>
+      <w:proofErr w:type="spellEnd"/>
+    </w:p>
+    <w:p/>
+    <w:p>
+      <w:r>
+        <w:t xml:space="preserve">Criei o </w:t>
+      </w:r>
+      <w:proofErr w:type="spellStart"/>
+      <w:r>
+        <w:t>controller</w:t>
+      </w:r>
+      <w:proofErr w:type="spellEnd"/>
+      <w:r>
+        <w:t xml:space="preserve"> de </w:t>
+      </w:r>
+      <w:proofErr w:type="spellStart"/>
+      <w:r>
+        <w:t>C</w:t>
+      </w:r>
+      <w:r>
+        <w:t>ostumer</w:t>
+      </w:r>
+      <w:proofErr w:type="spellEnd"/>
+      <w:r>
+        <w:t xml:space="preserve"> com os seguintes </w:t>
+      </w:r>
+      <w:proofErr w:type="spellStart"/>
+      <w:r>
+        <w:t>end</w:t>
+      </w:r>
+      <w:proofErr w:type="spellEnd"/>
+      <w:r>
+        <w:t xml:space="preserve"> points:</w:t>
+      </w:r>
+    </w:p>
+    <w:p>
+      <w:pPr>
+        <w:pStyle w:val="PargrafodaLista"/>
+        <w:numPr>
+          <w:ilvl w:val="0"/>
+          <w:numId w:val="3"/>
+        </w:numPr>
+      </w:pPr>
+      <w:proofErr w:type="spellStart"/>
+      <w:r>
+        <w:t>GetAll</w:t>
+      </w:r>
+      <w:proofErr w:type="spellEnd"/>
+    </w:p>
+    <w:p>
+      <w:pPr>
+        <w:pStyle w:val="PargrafodaLista"/>
+        <w:numPr>
+          <w:ilvl w:val="0"/>
+          <w:numId w:val="3"/>
+        </w:numPr>
+      </w:pPr>
+      <w:proofErr w:type="spellStart"/>
+      <w:r>
+        <w:t>Get</w:t>
+      </w:r>
+      <w:proofErr w:type="spellEnd"/>
+    </w:p>
+    <w:p>
+      <w:pPr>
+        <w:pStyle w:val="PargrafodaLista"/>
+        <w:numPr>
+          <w:ilvl w:val="0"/>
+          <w:numId w:val="3"/>
+        </w:numPr>
+      </w:pPr>
+      <w:r>
+        <w:t>Post</w:t>
+      </w:r>
+    </w:p>
+    <w:p>
+      <w:pPr>
+        <w:pStyle w:val="PargrafodaLista"/>
+        <w:numPr>
+          <w:ilvl w:val="0"/>
+          <w:numId w:val="3"/>
+        </w:numPr>
+      </w:pPr>
+      <w:proofErr w:type="spellStart"/>
+      <w:r>
+        <w:t>Put</w:t>
+      </w:r>
+      <w:proofErr w:type="spellEnd"/>
+    </w:p>
+    <w:p>
+      <w:pPr>
+        <w:pStyle w:val="PargrafodaLista"/>
+        <w:numPr>
+          <w:ilvl w:val="0"/>
+          <w:numId w:val="3"/>
+        </w:numPr>
+      </w:pPr>
+      <w:r>
+        <w:t>Delete</w:t>
+      </w:r>
+    </w:p>
+    <w:p>
+      <w:r>
+        <w:tab/>
+      </w:r>
+    </w:p>
     <w:p/>
     <w:p/>
     <w:sectPr>
@@ -343,6 +681,119 @@
 <file path=word/numbering.xml><?xml version="1.0" encoding="utf-8"?>
 <w:numbering xmlns:wpc="http://schemas.microsoft.com/office/word/2010/wordprocessingCanvas" xmlns:cx="http://schemas.microsoft.com/office/drawing/2014/chartex" xmlns:cx1="http://schemas.microsoft.com/office/drawing/2015/9/8/chartex" xmlns:cx2="http://schemas.microsoft.com/office/drawing/2015/10/21/chartex" xmlns:cx3="http://schemas.microsoft.com/office/drawing/2016/5/9/chartex" xmlns:cx4="http://schemas.microsoft.com/office/drawing/2016/5/10/chartex" xmlns:cx5="http://schemas.microsoft.com/office/drawing/2016/5/11/chartex" xmlns:cx6="http://schemas.microsoft.com/office/drawing/2016/5/12/chartex" xmlns:cx7="http://schemas.microsoft.com/office/drawing/2016/5/13/chartex" xmlns:cx8="http://schemas.microsoft.com/office/drawing/2016/5/14/chartex" xmlns:mc="http://schemas.openxmlformats.org/markup-compatibility/2006" xmlns:aink="http://schemas.microsoft.com/office/drawing/2016/ink" xmlns:am3d="http://schemas.microsoft.com/office/drawing/2017/model3d" xmlns:o="urn:schemas-microsoft-com:office:office" xmlns:oel="http://schemas.microsoft.com/office/2019/extlst" xmlns:r="http://schemas.openxmlformats.org/officeDocument/2006/relationships" xmlns:m="http://schemas.openxmlformats.org/officeDocument/2006/math" xmlns:v="urn:schemas-microsoft-com:vml" xmlns:wp14="http://schemas.microsoft.com/office/word/2010/wordprocessingDrawing" xmlns:wp="http://schemas.openxmlformats.org/drawingml/2006/wordprocessingDrawing" xmlns:w10="urn:schemas-microsoft-com:office:word" xmlns:w="http://schemas.openxmlformats.org/wordprocessingml/2006/main" xmlns:w14="http://schemas.microsoft.com/office/word/2010/wordml" xmlns:w15="http://schemas.microsoft.com/office/word/2012/wordml" xmlns:w16cex="http://schemas.microsoft.com/office/word/2018/wordml/cex" xmlns:w16cid="http://schemas.microsoft.com/office/word/2016/wordml/cid" xmlns:w16="http://schemas.microsoft.com/office/word/2018/wordml" xmlns:w16du="http://schemas.microsoft.com/office/word/2023/wordml/word16du" xmlns:w16sdtdh="http://schemas.microsoft.com/office/word/2020/wordml/sdtdatahash" xmlns:w16sdtfl="http://schemas.microsoft.com/office/word/2024/wordml/sdtformatlock" xmlns:w16se="http://schemas.microsoft.com/office/word/2015/wordml/symex" xmlns:wpg="http://schemas.microsoft.com/office/word/2010/wordprocessingGroup" xmlns:wpi="http://schemas.microsoft.com/office/word/2010/wordprocessingInk" xmlns:wne="http://schemas.microsoft.com/office/word/2006/wordml" xmlns:wps="http://schemas.microsoft.com/office/word/2010/wordprocessingShape" mc:Ignorable="w14 w15 w16se w16cid w16 w16cex w16sdtdh w16sdtfl w16du wp14">
   <w:abstractNum w:abstractNumId="0" w15:restartNumberingAfterBreak="0">
+    <w:nsid w:val="5750664A"/>
+    <w:multiLevelType w:val="hybridMultilevel"/>
+    <w:tmpl w:val="D3E204B6"/>
+    <w:lvl w:ilvl="0" w:tplc="04160001">
+      <w:start w:val="1"/>
+      <w:numFmt w:val="bullet"/>
+      <w:lvlText w:val=""/>
+      <w:lvlJc w:val="left"/>
+      <w:pPr>
+        <w:ind w:left="720" w:hanging="360"/>
+      </w:pPr>
+      <w:rPr>
+        <w:rFonts w:ascii="Symbol" w:hAnsi="Symbol" w:hint="default"/>
+      </w:rPr>
+    </w:lvl>
+    <w:lvl w:ilvl="1" w:tplc="04160003" w:tentative="1">
+      <w:start w:val="1"/>
+      <w:numFmt w:val="bullet"/>
+      <w:lvlText w:val="o"/>
+      <w:lvlJc w:val="left"/>
+      <w:pPr>
+        <w:ind w:left="1440" w:hanging="360"/>
+      </w:pPr>
+      <w:rPr>
+        <w:rFonts w:ascii="Courier New" w:hAnsi="Courier New" w:cs="Courier New" w:hint="default"/>
+      </w:rPr>
+    </w:lvl>
+    <w:lvl w:ilvl="2" w:tplc="04160005" w:tentative="1">
+      <w:start w:val="1"/>
+      <w:numFmt w:val="bullet"/>
+      <w:lvlText w:val=""/>
+      <w:lvlJc w:val="left"/>
+      <w:pPr>
+        <w:ind w:left="2160" w:hanging="360"/>
+      </w:pPr>
+      <w:rPr>
+        <w:rFonts w:ascii="Wingdings" w:hAnsi="Wingdings" w:hint="default"/>
+      </w:rPr>
+    </w:lvl>
+    <w:lvl w:ilvl="3" w:tplc="04160001" w:tentative="1">
+      <w:start w:val="1"/>
+      <w:numFmt w:val="bullet"/>
+      <w:lvlText w:val=""/>
+      <w:lvlJc w:val="left"/>
+      <w:pPr>
+        <w:ind w:left="2880" w:hanging="360"/>
+      </w:pPr>
+      <w:rPr>
+        <w:rFonts w:ascii="Symbol" w:hAnsi="Symbol" w:hint="default"/>
+      </w:rPr>
+    </w:lvl>
+    <w:lvl w:ilvl="4" w:tplc="04160003" w:tentative="1">
+      <w:start w:val="1"/>
+      <w:numFmt w:val="bullet"/>
+      <w:lvlText w:val="o"/>
+      <w:lvlJc w:val="left"/>
+      <w:pPr>
+        <w:ind w:left="3600" w:hanging="360"/>
+      </w:pPr>
+      <w:rPr>
+        <w:rFonts w:ascii="Courier New" w:hAnsi="Courier New" w:cs="Courier New" w:hint="default"/>
+      </w:rPr>
+    </w:lvl>
+    <w:lvl w:ilvl="5" w:tplc="04160005" w:tentative="1">
+      <w:start w:val="1"/>
+      <w:numFmt w:val="bullet"/>
+      <w:lvlText w:val=""/>
+      <w:lvlJc w:val="left"/>
+      <w:pPr>
+        <w:ind w:left="4320" w:hanging="360"/>
+      </w:pPr>
+      <w:rPr>
+        <w:rFonts w:ascii="Wingdings" w:hAnsi="Wingdings" w:hint="default"/>
+      </w:rPr>
+    </w:lvl>
+    <w:lvl w:ilvl="6" w:tplc="04160001" w:tentative="1">
+      <w:start w:val="1"/>
+      <w:numFmt w:val="bullet"/>
+      <w:lvlText w:val=""/>
+      <w:lvlJc w:val="left"/>
+      <w:pPr>
+        <w:ind w:left="5040" w:hanging="360"/>
+      </w:pPr>
+      <w:rPr>
+        <w:rFonts w:ascii="Symbol" w:hAnsi="Symbol" w:hint="default"/>
+      </w:rPr>
+    </w:lvl>
+    <w:lvl w:ilvl="7" w:tplc="04160003" w:tentative="1">
+      <w:start w:val="1"/>
+      <w:numFmt w:val="bullet"/>
+      <w:lvlText w:val="o"/>
+      <w:lvlJc w:val="left"/>
+      <w:pPr>
+        <w:ind w:left="5760" w:hanging="360"/>
+      </w:pPr>
+      <w:rPr>
+        <w:rFonts w:ascii="Courier New" w:hAnsi="Courier New" w:cs="Courier New" w:hint="default"/>
+      </w:rPr>
+    </w:lvl>
+    <w:lvl w:ilvl="8" w:tplc="04160005" w:tentative="1">
+      <w:start w:val="1"/>
+      <w:numFmt w:val="bullet"/>
+      <w:lvlText w:val=""/>
+      <w:lvlJc w:val="left"/>
+      <w:pPr>
+        <w:ind w:left="6480" w:hanging="360"/>
+      </w:pPr>
+      <w:rPr>
+        <w:rFonts w:ascii="Wingdings" w:hAnsi="Wingdings" w:hint="default"/>
+      </w:rPr>
+    </w:lvl>
+  </w:abstractNum>
+  <w:abstractNum w:abstractNumId="1" w15:restartNumberingAfterBreak="0">
     <w:nsid w:val="61F652C7"/>
     <w:multiLevelType w:val="hybridMultilevel"/>
     <w:tmpl w:val="E50E0600"/>
@@ -455,7 +906,126 @@
       </w:rPr>
     </w:lvl>
   </w:abstractNum>
+  <w:abstractNum w:abstractNumId="2" w15:restartNumberingAfterBreak="0">
+    <w:nsid w:val="73D91E98"/>
+    <w:multiLevelType w:val="hybridMultilevel"/>
+    <w:tmpl w:val="DD4C551C"/>
+    <w:lvl w:ilvl="0" w:tplc="04160001">
+      <w:start w:val="1"/>
+      <w:numFmt w:val="bullet"/>
+      <w:lvlText w:val=""/>
+      <w:lvlJc w:val="left"/>
+      <w:pPr>
+        <w:ind w:left="720" w:hanging="360"/>
+      </w:pPr>
+      <w:rPr>
+        <w:rFonts w:ascii="Symbol" w:hAnsi="Symbol" w:hint="default"/>
+      </w:rPr>
+    </w:lvl>
+    <w:lvl w:ilvl="1" w:tplc="04160003" w:tentative="1">
+      <w:start w:val="1"/>
+      <w:numFmt w:val="bullet"/>
+      <w:lvlText w:val="o"/>
+      <w:lvlJc w:val="left"/>
+      <w:pPr>
+        <w:ind w:left="1440" w:hanging="360"/>
+      </w:pPr>
+      <w:rPr>
+        <w:rFonts w:ascii="Courier New" w:hAnsi="Courier New" w:cs="Courier New" w:hint="default"/>
+      </w:rPr>
+    </w:lvl>
+    <w:lvl w:ilvl="2" w:tplc="04160005" w:tentative="1">
+      <w:start w:val="1"/>
+      <w:numFmt w:val="bullet"/>
+      <w:lvlText w:val=""/>
+      <w:lvlJc w:val="left"/>
+      <w:pPr>
+        <w:ind w:left="2160" w:hanging="360"/>
+      </w:pPr>
+      <w:rPr>
+        <w:rFonts w:ascii="Wingdings" w:hAnsi="Wingdings" w:hint="default"/>
+      </w:rPr>
+    </w:lvl>
+    <w:lvl w:ilvl="3" w:tplc="04160001" w:tentative="1">
+      <w:start w:val="1"/>
+      <w:numFmt w:val="bullet"/>
+      <w:lvlText w:val=""/>
+      <w:lvlJc w:val="left"/>
+      <w:pPr>
+        <w:ind w:left="2880" w:hanging="360"/>
+      </w:pPr>
+      <w:rPr>
+        <w:rFonts w:ascii="Symbol" w:hAnsi="Symbol" w:hint="default"/>
+      </w:rPr>
+    </w:lvl>
+    <w:lvl w:ilvl="4" w:tplc="04160003" w:tentative="1">
+      <w:start w:val="1"/>
+      <w:numFmt w:val="bullet"/>
+      <w:lvlText w:val="o"/>
+      <w:lvlJc w:val="left"/>
+      <w:pPr>
+        <w:ind w:left="3600" w:hanging="360"/>
+      </w:pPr>
+      <w:rPr>
+        <w:rFonts w:ascii="Courier New" w:hAnsi="Courier New" w:cs="Courier New" w:hint="default"/>
+      </w:rPr>
+    </w:lvl>
+    <w:lvl w:ilvl="5" w:tplc="04160005" w:tentative="1">
+      <w:start w:val="1"/>
+      <w:numFmt w:val="bullet"/>
+      <w:lvlText w:val=""/>
+      <w:lvlJc w:val="left"/>
+      <w:pPr>
+        <w:ind w:left="4320" w:hanging="360"/>
+      </w:pPr>
+      <w:rPr>
+        <w:rFonts w:ascii="Wingdings" w:hAnsi="Wingdings" w:hint="default"/>
+      </w:rPr>
+    </w:lvl>
+    <w:lvl w:ilvl="6" w:tplc="04160001" w:tentative="1">
+      <w:start w:val="1"/>
+      <w:numFmt w:val="bullet"/>
+      <w:lvlText w:val=""/>
+      <w:lvlJc w:val="left"/>
+      <w:pPr>
+        <w:ind w:left="5040" w:hanging="360"/>
+      </w:pPr>
+      <w:rPr>
+        <w:rFonts w:ascii="Symbol" w:hAnsi="Symbol" w:hint="default"/>
+      </w:rPr>
+    </w:lvl>
+    <w:lvl w:ilvl="7" w:tplc="04160003" w:tentative="1">
+      <w:start w:val="1"/>
+      <w:numFmt w:val="bullet"/>
+      <w:lvlText w:val="o"/>
+      <w:lvlJc w:val="left"/>
+      <w:pPr>
+        <w:ind w:left="5760" w:hanging="360"/>
+      </w:pPr>
+      <w:rPr>
+        <w:rFonts w:ascii="Courier New" w:hAnsi="Courier New" w:cs="Courier New" w:hint="default"/>
+      </w:rPr>
+    </w:lvl>
+    <w:lvl w:ilvl="8" w:tplc="04160005" w:tentative="1">
+      <w:start w:val="1"/>
+      <w:numFmt w:val="bullet"/>
+      <w:lvlText w:val=""/>
+      <w:lvlJc w:val="left"/>
+      <w:pPr>
+        <w:ind w:left="6480" w:hanging="360"/>
+      </w:pPr>
+      <w:rPr>
+        <w:rFonts w:ascii="Wingdings" w:hAnsi="Wingdings" w:hint="default"/>
+      </w:rPr>
+    </w:lvl>
+  </w:abstractNum>
   <w:num w:numId="1" w16cid:durableId="616378376">
+    <w:abstractNumId w:val="1"/>
+  </w:num>
+  <w:num w:numId="2" w16cid:durableId="501051038">
+    <w:abstractNumId w:val="2"/>
+  </w:num>
+  <w:num w:numId="3" w16cid:durableId="101923385">
     <w:abstractNumId w:val="0"/>
   </w:num>
 </w:numbering>

</xml_diff>

<commit_message>
Criando o SalesController e adicionando os endpoints CRUD
</commit_message>
<xml_diff>
--- a/Documentation.docx
+++ b/Documentation.docx
@@ -204,6 +204,9 @@
     </w:p>
     <w:p>
       <w:r>
+        <w:rPr>
+          <w:noProof/>
+        </w:rPr>
         <w:drawing>
           <wp:inline distT="0" distB="0" distL="0" distR="0" wp14:anchorId="64A0CA72" wp14:editId="79E90EBA">
             <wp:extent cx="6350635" cy="3019245"/>
@@ -384,6 +387,9 @@
     </w:p>
     <w:p>
       <w:r>
+        <w:rPr>
+          <w:noProof/>
+        </w:rPr>
         <w:drawing>
           <wp:inline distT="0" distB="0" distL="0" distR="0" wp14:anchorId="3CD97CFE" wp14:editId="0620C41D">
             <wp:extent cx="6135006" cy="1216324"/>
@@ -428,114 +434,87 @@
       </w:r>
     </w:p>
     <w:p>
-      <w:pPr>
-        <w:rPr>
-          <w:lang w:val="en-US"/>
-        </w:rPr>
-      </w:pPr>
-      <w:r>
-        <w:rPr>
-          <w:lang w:val="en-US"/>
-        </w:rPr>
-        <w:t xml:space="preserve">dotnet </w:t>
-      </w:r>
-      <w:proofErr w:type="spellStart"/>
-      <w:r>
-        <w:rPr>
-          <w:lang w:val="en-US"/>
-        </w:rPr>
+      <w:proofErr w:type="spellStart"/>
+      <w:r>
+        <w:t>dotnet</w:t>
+      </w:r>
+      <w:proofErr w:type="spellEnd"/>
+      <w:r>
+        <w:t xml:space="preserve"> </w:t>
+      </w:r>
+      <w:proofErr w:type="spellStart"/>
+      <w:r>
         <w:t>ef</w:t>
       </w:r>
       <w:proofErr w:type="spellEnd"/>
       <w:r>
-        <w:rPr>
-          <w:lang w:val="en-US"/>
-        </w:rPr>
-        <w:t xml:space="preserve"> migrations add </w:t>
-      </w:r>
-      <w:proofErr w:type="spellStart"/>
-      <w:r>
-        <w:rPr>
-          <w:lang w:val="en-US"/>
-        </w:rPr>
+        <w:t xml:space="preserve"> </w:t>
+      </w:r>
+      <w:proofErr w:type="spellStart"/>
+      <w:r>
+        <w:t>migrations</w:t>
+      </w:r>
+      <w:proofErr w:type="spellEnd"/>
+      <w:r>
+        <w:t xml:space="preserve"> </w:t>
+      </w:r>
+      <w:proofErr w:type="spellStart"/>
+      <w:r>
+        <w:t>add</w:t>
+      </w:r>
+      <w:proofErr w:type="spellEnd"/>
+      <w:r>
+        <w:t xml:space="preserve"> </w:t>
+      </w:r>
+      <w:proofErr w:type="spellStart"/>
+      <w:r>
         <w:t>InitialCreate</w:t>
       </w:r>
       <w:proofErr w:type="spellEnd"/>
       <w:r>
-        <w:rPr>
-          <w:lang w:val="en-US"/>
-        </w:rPr>
-        <w:t xml:space="preserve"> -&gt; Vai </w:t>
-      </w:r>
-      <w:proofErr w:type="spellStart"/>
-      <w:r>
-        <w:rPr>
-          <w:lang w:val="en-US"/>
-        </w:rPr>
-        <w:t>criar</w:t>
-      </w:r>
-      <w:proofErr w:type="spellEnd"/>
-      <w:r>
-        <w:rPr>
-          <w:lang w:val="en-US"/>
-        </w:rPr>
-        <w:t xml:space="preserve"> as migrations</w:t>
-      </w:r>
-    </w:p>
-    <w:p>
-      <w:pPr>
-        <w:rPr>
-          <w:lang w:val="en-US"/>
-        </w:rPr>
-      </w:pPr>
-      <w:r>
-        <w:rPr>
-          <w:lang w:val="en-US"/>
-        </w:rPr>
-        <w:t xml:space="preserve">dotnet </w:t>
-      </w:r>
-      <w:proofErr w:type="spellStart"/>
-      <w:r>
-        <w:rPr>
-          <w:lang w:val="en-US"/>
-        </w:rPr>
+        <w:t xml:space="preserve"> -&gt; Vai criar as </w:t>
+      </w:r>
+      <w:proofErr w:type="spellStart"/>
+      <w:r>
+        <w:t>migrations</w:t>
+      </w:r>
+      <w:proofErr w:type="spellEnd"/>
+    </w:p>
+    <w:p>
+      <w:proofErr w:type="spellStart"/>
+      <w:r>
+        <w:t>dotnet</w:t>
+      </w:r>
+      <w:proofErr w:type="spellEnd"/>
+      <w:r>
+        <w:t xml:space="preserve"> </w:t>
+      </w:r>
+      <w:proofErr w:type="spellStart"/>
+      <w:r>
         <w:t>ef</w:t>
       </w:r>
       <w:proofErr w:type="spellEnd"/>
       <w:r>
-        <w:rPr>
-          <w:lang w:val="en-US"/>
-        </w:rPr>
-        <w:t xml:space="preserve"> database update</w:t>
-      </w:r>
-      <w:r>
-        <w:rPr>
-          <w:lang w:val="en-US"/>
-        </w:rPr>
-        <w:t xml:space="preserve"> -&gt; </w:t>
-      </w:r>
-      <w:proofErr w:type="spellStart"/>
-      <w:r>
-        <w:rPr>
-          <w:lang w:val="en-US"/>
-        </w:rPr>
-        <w:t>Instanciar</w:t>
-      </w:r>
-      <w:proofErr w:type="spellEnd"/>
-      <w:r>
-        <w:rPr>
-          <w:lang w:val="en-US"/>
-        </w:rPr>
-        <w:t xml:space="preserve"> as migrations</w:t>
-      </w:r>
-    </w:p>
-    <w:p>
-      <w:pPr>
-        <w:rPr>
-          <w:lang w:val="en-US"/>
-        </w:rPr>
-      </w:pPr>
-    </w:p>
+        <w:t xml:space="preserve"> </w:t>
+      </w:r>
+      <w:proofErr w:type="spellStart"/>
+      <w:r>
+        <w:t>database</w:t>
+      </w:r>
+      <w:proofErr w:type="spellEnd"/>
+      <w:r>
+        <w:t xml:space="preserve"> update</w:t>
+      </w:r>
+      <w:r>
+        <w:t xml:space="preserve"> -&gt; Instanciar as </w:t>
+      </w:r>
+      <w:proofErr w:type="spellStart"/>
+      <w:r>
+        <w:t>migrations</w:t>
+      </w:r>
+      <w:proofErr w:type="spellEnd"/>
+    </w:p>
+    <w:p/>
     <w:p>
       <w:r>
         <w:t>Implementei o SWAGGER (</w:t>
@@ -661,6 +640,87 @@
         <w:t>Delete</w:t>
       </w:r>
     </w:p>
+    <w:p/>
+    <w:p>
+      <w:r>
+        <w:t xml:space="preserve">Criei o </w:t>
+      </w:r>
+      <w:proofErr w:type="spellStart"/>
+      <w:r>
+        <w:t>controller</w:t>
+      </w:r>
+      <w:proofErr w:type="spellEnd"/>
+      <w:r>
+        <w:t xml:space="preserve"> de </w:t>
+      </w:r>
+      <w:r>
+        <w:t>Sales</w:t>
+      </w:r>
+      <w:r>
+        <w:t xml:space="preserve"> com os seguintes </w:t>
+      </w:r>
+      <w:proofErr w:type="spellStart"/>
+      <w:r>
+        <w:t>end</w:t>
+      </w:r>
+      <w:proofErr w:type="spellEnd"/>
+      <w:r>
+        <w:t xml:space="preserve"> points:</w:t>
+      </w:r>
+    </w:p>
+    <w:p>
+      <w:pPr>
+        <w:pStyle w:val="PargrafodaLista"/>
+        <w:numPr>
+          <w:ilvl w:val="0"/>
+          <w:numId w:val="3"/>
+        </w:numPr>
+      </w:pPr>
+      <w:proofErr w:type="spellStart"/>
+      <w:r>
+        <w:t>Get</w:t>
+      </w:r>
+      <w:proofErr w:type="spellEnd"/>
+    </w:p>
+    <w:p>
+      <w:pPr>
+        <w:pStyle w:val="PargrafodaLista"/>
+        <w:numPr>
+          <w:ilvl w:val="0"/>
+          <w:numId w:val="3"/>
+        </w:numPr>
+      </w:pPr>
+      <w:r>
+        <w:t>Post</w:t>
+      </w:r>
+    </w:p>
+    <w:p>
+      <w:pPr>
+        <w:pStyle w:val="PargrafodaLista"/>
+        <w:numPr>
+          <w:ilvl w:val="0"/>
+          <w:numId w:val="3"/>
+        </w:numPr>
+      </w:pPr>
+      <w:proofErr w:type="spellStart"/>
+      <w:r>
+        <w:t>Put</w:t>
+      </w:r>
+      <w:proofErr w:type="spellEnd"/>
+    </w:p>
+    <w:p>
+      <w:pPr>
+        <w:pStyle w:val="PargrafodaLista"/>
+        <w:numPr>
+          <w:ilvl w:val="0"/>
+          <w:numId w:val="3"/>
+        </w:numPr>
+      </w:pPr>
+      <w:r>
+        <w:t>Delete</w:t>
+      </w:r>
+    </w:p>
+    <w:p/>
     <w:p>
       <w:r>
         <w:tab/>
@@ -1634,6 +1694,7 @@
   <w:style w:type="character" w:default="1" w:styleId="Fontepargpadro">
     <w:name w:val="Default Paragraph Font"/>
     <w:uiPriority w:val="1"/>
+    <w:semiHidden/>
     <w:unhideWhenUsed/>
   </w:style>
   <w:style w:type="table" w:default="1" w:styleId="Tabelanormal">

</xml_diff>